<commit_message>
Last step: Enum LinksRechts
</commit_message>
<xml_diff>
--- a/misc/docs/Richtungen im Planungsprozess von EBD.docx
+++ b/misc/docs/Richtungen im Planungsprozess von EBD.docx
@@ -1011,15 +1011,7 @@
     </w:p>
     <w:p>
       <w:r>
-        <w:t xml:space="preserve">Innerhalb der </w:t>
-      </w:r>
-      <w:proofErr w:type="spellStart"/>
-      <w:r>
-        <w:t>SmartLogic</w:t>
-      </w:r>
-      <w:proofErr w:type="spellEnd"/>
-      <w:r>
-        <w:t>/TMS können weiterhin die Topologischen Kanten benutzt werden.</w:t>
+        <w:t>Innerhalb der SmartLogic/TMS können weiterhin die Topologischen Kanten benutzt werden.</w:t>
       </w:r>
     </w:p>
     <w:p>
@@ -1385,7 +1377,13 @@
           </w:tcPr>
           <w:p>
             <w:r>
-              <w:t>Ausrichtung der Länge des DP[sic*]</w:t>
+              <w:t>Ausrichtung der Länge des DP</w:t>
+            </w:r>
+            <w:r>
+              <w:rPr>
+                <w:b/>
+              </w:rPr>
+              <w:t>[sic*]</w:t>
             </w:r>
           </w:p>
         </w:tc>
@@ -1705,7 +1703,10 @@
         </w:tc>
       </w:tr>
     </w:tbl>
-    <w:p/>
+    <w:p>
+      <w:bookmarkStart w:id="0" w:name="_GoBack"/>
+      <w:bookmarkEnd w:id="0"/>
+    </w:p>
     <w:p>
       <w:r>
         <w:t xml:space="preserve">Beispiel A. Der Datenpunkt-Bereich erstreckt sich von 5m – 8m vom Datenpunkt. Da die </w:t>
@@ -1759,13 +1760,7 @@
     </w:p>
     <w:p>
       <w:r>
-        <w:t>Beispiel C</w:t>
-      </w:r>
-      <w:r>
-        <w:t>:  Der Datenpunkt-Bereich erstreckt sich von 5m – 8m vom Datenpunkt. D</w:t>
-      </w:r>
-      <w:r>
-        <w:t xml:space="preserve">a die </w:t>
+        <w:t xml:space="preserve">Beispiel C:  Der Datenpunkt-Bereich erstreckt sich von 5m – 8m vom Datenpunkt. Da die </w:t>
       </w:r>
       <w:proofErr w:type="spellStart"/>
       <w:r>
@@ -1799,22 +1794,13 @@
     </w:p>
     <w:p>
       <w:r>
-        <w:t xml:space="preserve">Beispiel D: </w:t>
-      </w:r>
-      <w:r>
-        <w:t>Der Datenpunktbereich wird gegen als Ausrichtung angegeben.</w:t>
+        <w:t>Beispiel D: Der Datenpunktbereich wird gegen als Ausrichtung angegeben.</w:t>
       </w:r>
       <w:r>
         <w:t xml:space="preserve"> </w:t>
       </w:r>
       <w:r>
-        <w:t>Somit ist er von 2m – 5m zu verorten.</w:t>
-      </w:r>
-      <w:r>
-        <w:t xml:space="preserve"> </w:t>
-      </w:r>
-      <w:r>
-        <w:t xml:space="preserve">Da die </w:t>
+        <w:t xml:space="preserve">Somit ist er von 2m – 5m zu verorten. Da die </w:t>
       </w:r>
       <w:proofErr w:type="spellStart"/>
       <w:r>
@@ -1838,10 +1824,7 @@
       </w:r>
       <w:proofErr w:type="spellEnd"/>
       <w:r>
-        <w:t xml:space="preserve"> aus Richtung des Top-Knoten B.</w:t>
-      </w:r>
-      <w:r>
-        <w:t xml:space="preserve"> Somit ist das weiter von Top-Knoten A entfernte Objekt maßgeblich. Die relevante </w:t>
+        <w:t xml:space="preserve"> aus Richtung des Top-Knoten B. Somit ist das weiter von Top-Knoten A entfernte Objekt maßgeblich. Die relevante </w:t>
       </w:r>
       <w:proofErr w:type="spellStart"/>
       <w:r>
@@ -1944,10 +1927,7 @@
         <w:t>Q_LINK</w:t>
       </w:r>
       <w:r>
-        <w:t>ORIENTATION</w:t>
-      </w:r>
-      <w:r>
-        <w:t xml:space="preserve"> ist die Wirkrichtung der </w:t>
+        <w:t xml:space="preserve">ORIENTATION ist die Wirkrichtung der </w:t>
       </w:r>
       <w:proofErr w:type="spellStart"/>
       <w:r>
@@ -2082,8 +2062,6 @@
       <w:r>
         <w:t>Das RBC erhält somit nur eine Richtungsangabe, die die Startrichtung ab der LRBG angibt.</w:t>
       </w:r>
-      <w:bookmarkStart w:id="0" w:name="_GoBack"/>
-      <w:bookmarkEnd w:id="0"/>
     </w:p>
     <w:p/>
     <w:sectPr>

</xml_diff>